<commit_message>
สร้าง use case description, แก้ไข URS
</commit_message>
<xml_diff>
--- a/URS/URS.docx
+++ b/URS/URS.docx
@@ -707,7 +707,14 @@
           <w:sz w:val="32"/>
           <w:szCs w:val="32"/>
         </w:rPr>
-        <w:t xml:space="preserve">ata list </w:t>
+        <w:t xml:space="preserve">ata </w:t>
+      </w:r>
+      <w:r>
+        <w:rPr>
+          <w:sz w:val="32"/>
+          <w:szCs w:val="32"/>
+        </w:rPr>
+        <w:t xml:space="preserve">list </w:t>
       </w:r>
       <w:r>
         <w:rPr>
@@ -757,9 +764,8 @@
         <w:rPr>
           <w:sz w:val="32"/>
           <w:szCs w:val="32"/>
-          <w:cs/>
-        </w:rPr>
-        <w:t xml:space="preserve"> </w:t>
+        </w:rPr>
+        <w:t>.</w:t>
       </w:r>
     </w:p>
     <w:p>
@@ -800,7 +806,21 @@
           <w:sz w:val="32"/>
           <w:szCs w:val="32"/>
         </w:rPr>
-        <w:t xml:space="preserve">book name, book category, price and author </w:t>
+        <w:t>book name, book</w:t>
+      </w:r>
+      <w:r>
+        <w:rPr>
+          <w:sz w:val="32"/>
+          <w:szCs w:val="32"/>
+        </w:rPr>
+        <w:t xml:space="preserve"> status,</w:t>
+      </w:r>
+      <w:r>
+        <w:rPr>
+          <w:sz w:val="32"/>
+          <w:szCs w:val="32"/>
+        </w:rPr>
+        <w:t xml:space="preserve"> category, price and author </w:t>
       </w:r>
       <w:r>
         <w:rPr>
@@ -1269,6 +1289,8 @@
         </w:rPr>
         <w:t>.</w:t>
       </w:r>
+      <w:bookmarkStart w:id="0" w:name="_GoBack"/>
+      <w:bookmarkEnd w:id="0"/>
     </w:p>
     <w:p>
       <w:pPr>
@@ -7214,8 +7236,6 @@
         </w:rPr>
         <w:t>numeric inputs</w:t>
       </w:r>
-      <w:bookmarkStart w:id="0" w:name="_GoBack"/>
-      <w:bookmarkEnd w:id="0"/>
       <w:r>
         <w:rPr>
           <w:sz w:val="32"/>
@@ -19120,7 +19140,7 @@
 </file>
 
 <file path=customXml/itemProps1.xml><?xml version="1.0" encoding="utf-8"?>
-<ds:datastoreItem xmlns:ds="http://schemas.openxmlformats.org/officeDocument/2006/customXml" ds:itemID="{55260046-B70D-4951-8BCD-74BF590E4EA2}">
+<ds:datastoreItem xmlns:ds="http://schemas.openxmlformats.org/officeDocument/2006/customXml" ds:itemID="{6475A1CC-EF5B-497B-BE1B-323E62B4BBB1}">
   <ds:schemaRefs>
     <ds:schemaRef ds:uri="http://schemas.openxmlformats.org/officeDocument/2006/bibliography"/>
   </ds:schemaRefs>

</xml_diff>

<commit_message>
เพิ่ม Search book description.
</commit_message>
<xml_diff>
--- a/URS/URS.docx
+++ b/URS/URS.docx
@@ -155,8 +155,16 @@
         <w:rPr>
           <w:sz w:val="32"/>
           <w:szCs w:val="32"/>
-        </w:rPr>
-        <w:t>. A</w:t>
+          <w:cs/>
+        </w:rPr>
+        <w:t xml:space="preserve">. </w:t>
+      </w:r>
+      <w:r>
+        <w:rPr>
+          <w:sz w:val="32"/>
+          <w:szCs w:val="32"/>
+        </w:rPr>
+        <w:t>A</w:t>
       </w:r>
       <w:r>
         <w:rPr>
@@ -764,6 +772,7 @@
         <w:rPr>
           <w:sz w:val="32"/>
           <w:szCs w:val="32"/>
+          <w:cs/>
         </w:rPr>
         <w:t>.</w:t>
       </w:r>
@@ -926,7 +935,7 @@
     </w:p>
     <w:p>
       <w:pPr>
-        <w:pStyle w:val="ListParagraph"/>
+        <w:pStyle w:val="a3"/>
         <w:numPr>
           <w:ilvl w:val="0"/>
           <w:numId w:val="1"/>
@@ -1048,7 +1057,7 @@
     </w:p>
     <w:p>
       <w:pPr>
-        <w:pStyle w:val="ListParagraph"/>
+        <w:pStyle w:val="a3"/>
         <w:numPr>
           <w:ilvl w:val="0"/>
           <w:numId w:val="1"/>
@@ -1170,7 +1179,7 @@
     </w:p>
     <w:p>
       <w:pPr>
-        <w:pStyle w:val="ListParagraph"/>
+        <w:pStyle w:val="a3"/>
         <w:numPr>
           <w:ilvl w:val="0"/>
           <w:numId w:val="1"/>
@@ -1289,12 +1298,10 @@
         </w:rPr>
         <w:t>.</w:t>
       </w:r>
-      <w:bookmarkStart w:id="0" w:name="_GoBack"/>
-      <w:bookmarkEnd w:id="0"/>
-    </w:p>
-    <w:p>
-      <w:pPr>
-        <w:pStyle w:val="ListParagraph"/>
+    </w:p>
+    <w:p>
+      <w:pPr>
+        <w:pStyle w:val="a3"/>
         <w:numPr>
           <w:ilvl w:val="0"/>
           <w:numId w:val="1"/>
@@ -1370,7 +1377,7 @@
     </w:p>
     <w:p>
       <w:pPr>
-        <w:pStyle w:val="ListParagraph"/>
+        <w:pStyle w:val="a3"/>
         <w:autoSpaceDE w:val="0"/>
         <w:autoSpaceDN w:val="0"/>
         <w:adjustRightInd w:val="0"/>
@@ -1385,7 +1392,7 @@
     </w:p>
     <w:p>
       <w:pPr>
-        <w:pStyle w:val="ListParagraph"/>
+        <w:pStyle w:val="a3"/>
         <w:autoSpaceDE w:val="0"/>
         <w:autoSpaceDN w:val="0"/>
         <w:adjustRightInd w:val="0"/>
@@ -1400,7 +1407,7 @@
     </w:p>
     <w:p>
       <w:pPr>
-        <w:pStyle w:val="ListParagraph"/>
+        <w:pStyle w:val="a3"/>
         <w:autoSpaceDE w:val="0"/>
         <w:autoSpaceDN w:val="0"/>
         <w:adjustRightInd w:val="0"/>
@@ -1489,7 +1496,7 @@
     </w:p>
     <w:p>
       <w:pPr>
-        <w:pStyle w:val="ListParagraph"/>
+        <w:pStyle w:val="a3"/>
         <w:numPr>
           <w:ilvl w:val="0"/>
           <w:numId w:val="2"/>
@@ -1537,7 +1544,7 @@
     </w:p>
     <w:p>
       <w:pPr>
-        <w:pStyle w:val="ListParagraph"/>
+        <w:pStyle w:val="a3"/>
         <w:numPr>
           <w:ilvl w:val="0"/>
           <w:numId w:val="2"/>
@@ -1605,7 +1612,7 @@
     </w:p>
     <w:p>
       <w:pPr>
-        <w:pStyle w:val="ListParagraph"/>
+        <w:pStyle w:val="a3"/>
         <w:numPr>
           <w:ilvl w:val="0"/>
           <w:numId w:val="2"/>
@@ -1700,7 +1707,7 @@
     </w:p>
     <w:p>
       <w:pPr>
-        <w:pStyle w:val="ListParagraph"/>
+        <w:pStyle w:val="a3"/>
         <w:numPr>
           <w:ilvl w:val="0"/>
           <w:numId w:val="20"/>
@@ -1735,17 +1742,24 @@
         </w:rPr>
         <w:t xml:space="preserve">The system </w:t>
       </w:r>
-      <w:proofErr w:type="gramStart"/>
-      <w:r>
-        <w:rPr>
-          <w:rFonts w:ascii="Cordia New" w:hAnsi="Cordia New" w:cs="Cordia New"/>
-          <w:color w:val="000000"/>
-          <w:sz w:val="32"/>
-          <w:szCs w:val="32"/>
-        </w:rPr>
-        <w:t>provide</w:t>
-      </w:r>
-      <w:proofErr w:type="gramEnd"/>
+      <w:r>
+        <w:rPr>
+          <w:rFonts w:ascii="Cordia New" w:hAnsi="Cordia New" w:cs="Cordia New"/>
+          <w:color w:val="000000"/>
+          <w:sz w:val="32"/>
+          <w:szCs w:val="32"/>
+        </w:rPr>
+        <w:t>provides</w:t>
+      </w:r>
+      <w:r>
+        <w:rPr>
+          <w:rFonts w:ascii="Cordia New" w:hAnsi="Cordia New" w:cs="Cordia New"/>
+          <w:color w:val="000000"/>
+          <w:sz w:val="32"/>
+          <w:szCs w:val="32"/>
+        </w:rPr>
+        <w:t xml:space="preserve"> options to search, which are</w:t>
+      </w:r>
       <w:r>
         <w:rPr>
           <w:rFonts w:ascii="Cordia New" w:hAnsi="Cordia New" w:cs="Cordia New"/>
@@ -1757,15 +1771,6 @@
       </w:r>
       <w:r>
         <w:rPr>
-          <w:rFonts w:ascii="Cordia New" w:hAnsi="Cordia New" w:cs="Cordia New"/>
-          <w:color w:val="000000"/>
-          <w:sz w:val="32"/>
-          <w:szCs w:val="32"/>
-        </w:rPr>
-        <w:t xml:space="preserve">options to search, which is </w:t>
-      </w:r>
-      <w:r>
-        <w:rPr>
           <w:rFonts w:asciiTheme="minorBidi" w:hAnsiTheme="minorBidi"/>
           <w:sz w:val="32"/>
           <w:szCs w:val="32"/>
@@ -1803,13 +1808,16 @@
           <w:color w:val="000000"/>
           <w:sz w:val="32"/>
           <w:szCs w:val="32"/>
+          <w:cs/>
         </w:rPr>
         <w:t>.</w:t>
       </w:r>
-    </w:p>
-    <w:p>
-      <w:pPr>
-        <w:pStyle w:val="ListParagraph"/>
+      <w:bookmarkStart w:id="0" w:name="_GoBack"/>
+      <w:bookmarkEnd w:id="0"/>
+    </w:p>
+    <w:p>
+      <w:pPr>
+        <w:pStyle w:val="a3"/>
         <w:numPr>
           <w:ilvl w:val="0"/>
           <w:numId w:val="2"/>
@@ -1933,7 +1941,7 @@
     </w:p>
     <w:p>
       <w:pPr>
-        <w:pStyle w:val="ListParagraph"/>
+        <w:pStyle w:val="a3"/>
         <w:numPr>
           <w:ilvl w:val="0"/>
           <w:numId w:val="2"/>
@@ -1990,7 +1998,7 @@
     </w:p>
     <w:p>
       <w:pPr>
-        <w:pStyle w:val="ListParagraph"/>
+        <w:pStyle w:val="a3"/>
         <w:numPr>
           <w:ilvl w:val="0"/>
           <w:numId w:val="2"/>
@@ -2066,7 +2074,7 @@
     </w:p>
     <w:p>
       <w:pPr>
-        <w:pStyle w:val="ListParagraph"/>
+        <w:pStyle w:val="a3"/>
         <w:numPr>
           <w:ilvl w:val="0"/>
           <w:numId w:val="2"/>
@@ -2142,7 +2150,7 @@
     </w:p>
     <w:p>
       <w:pPr>
-        <w:pStyle w:val="ListParagraph"/>
+        <w:pStyle w:val="a3"/>
         <w:numPr>
           <w:ilvl w:val="0"/>
           <w:numId w:val="2"/>
@@ -2283,7 +2291,7 @@
     </w:p>
     <w:p>
       <w:pPr>
-        <w:pStyle w:val="ListParagraph"/>
+        <w:pStyle w:val="a3"/>
         <w:numPr>
           <w:ilvl w:val="0"/>
           <w:numId w:val="3"/>
@@ -2361,7 +2369,7 @@
     </w:p>
     <w:p>
       <w:pPr>
-        <w:pStyle w:val="ListParagraph"/>
+        <w:pStyle w:val="a3"/>
         <w:numPr>
           <w:ilvl w:val="0"/>
           <w:numId w:val="3"/>
@@ -2399,7 +2407,7 @@
     </w:p>
     <w:p>
       <w:pPr>
-        <w:pStyle w:val="ListParagraph"/>
+        <w:pStyle w:val="a3"/>
         <w:numPr>
           <w:ilvl w:val="0"/>
           <w:numId w:val="3"/>
@@ -2512,10 +2520,11 @@
       </w:pPr>
       <w:r>
         <w:rPr>
-          <w:rFonts w:asciiTheme="minorBidi" w:hAnsiTheme="minorBidi"/>
-          <w:color w:val="000000"/>
-          <w:sz w:val="32"/>
-          <w:szCs w:val="32"/>
+          <w:rFonts w:asciiTheme="minorBidi" w:hAnsiTheme="minorBidi" w:cs="Cordia New"/>
+          <w:color w:val="000000"/>
+          <w:sz w:val="32"/>
+          <w:szCs w:val="32"/>
+          <w:cs/>
         </w:rPr>
         <w:br w:type="page"/>
       </w:r>
@@ -2573,7 +2582,7 @@
     </w:p>
     <w:p>
       <w:pPr>
-        <w:pStyle w:val="ListParagraph"/>
+        <w:pStyle w:val="a3"/>
         <w:numPr>
           <w:ilvl w:val="0"/>
           <w:numId w:val="10"/>
@@ -2715,7 +2724,7 @@
     </w:p>
     <w:p>
       <w:pPr>
-        <w:pStyle w:val="ListParagraph"/>
+        <w:pStyle w:val="a3"/>
         <w:numPr>
           <w:ilvl w:val="0"/>
           <w:numId w:val="10"/>
@@ -3268,7 +3277,7 @@
     </w:p>
     <w:p>
       <w:pPr>
-        <w:pStyle w:val="ListParagraph"/>
+        <w:pStyle w:val="a3"/>
         <w:numPr>
           <w:ilvl w:val="0"/>
           <w:numId w:val="11"/>
@@ -3382,7 +3391,7 @@
     </w:p>
     <w:p>
       <w:pPr>
-        <w:pStyle w:val="ListParagraph"/>
+        <w:pStyle w:val="a3"/>
         <w:numPr>
           <w:ilvl w:val="0"/>
           <w:numId w:val="11"/>
@@ -3458,7 +3467,7 @@
     </w:p>
     <w:p>
       <w:pPr>
-        <w:pStyle w:val="ListParagraph"/>
+        <w:pStyle w:val="a3"/>
         <w:numPr>
           <w:ilvl w:val="0"/>
           <w:numId w:val="11"/>
@@ -3553,7 +3562,7 @@
     </w:p>
     <w:p>
       <w:pPr>
-        <w:pStyle w:val="ListParagraph"/>
+        <w:pStyle w:val="a3"/>
         <w:numPr>
           <w:ilvl w:val="0"/>
           <w:numId w:val="11"/>
@@ -3648,7 +3657,7 @@
     </w:p>
     <w:p>
       <w:pPr>
-        <w:pStyle w:val="ListParagraph"/>
+        <w:pStyle w:val="a3"/>
         <w:numPr>
           <w:ilvl w:val="0"/>
           <w:numId w:val="11"/>
@@ -3753,7 +3762,7 @@
     </w:p>
     <w:p>
       <w:pPr>
-        <w:pStyle w:val="ListParagraph"/>
+        <w:pStyle w:val="a3"/>
         <w:numPr>
           <w:ilvl w:val="0"/>
           <w:numId w:val="11"/>
@@ -3840,12 +3849,13 @@
       </w:pPr>
       <w:r>
         <w:rPr>
-          <w:rFonts w:asciiTheme="minorBidi" w:hAnsiTheme="minorBidi"/>
+          <w:rFonts w:asciiTheme="minorBidi" w:hAnsiTheme="minorBidi" w:cs="Cordia New"/>
           <w:b/>
           <w:bCs/>
           <w:color w:val="000000"/>
           <w:sz w:val="32"/>
           <w:szCs w:val="32"/>
+          <w:cs/>
         </w:rPr>
         <w:br w:type="page"/>
       </w:r>
@@ -4115,7 +4125,7 @@
     </w:p>
     <w:p>
       <w:pPr>
-        <w:pStyle w:val="ListParagraph"/>
+        <w:pStyle w:val="a3"/>
         <w:numPr>
           <w:ilvl w:val="0"/>
           <w:numId w:val="12"/>
@@ -4893,7 +4903,7 @@
     </w:p>
     <w:p>
       <w:pPr>
-        <w:pStyle w:val="ListParagraph"/>
+        <w:pStyle w:val="a3"/>
         <w:numPr>
           <w:ilvl w:val="0"/>
           <w:numId w:val="13"/>
@@ -5006,7 +5016,7 @@
     </w:p>
     <w:p>
       <w:pPr>
-        <w:pStyle w:val="ListParagraph"/>
+        <w:pStyle w:val="a3"/>
         <w:numPr>
           <w:ilvl w:val="0"/>
           <w:numId w:val="13"/>
@@ -5135,7 +5145,7 @@
     </w:p>
     <w:p>
       <w:pPr>
-        <w:pStyle w:val="ListParagraph"/>
+        <w:pStyle w:val="a3"/>
         <w:numPr>
           <w:ilvl w:val="0"/>
           <w:numId w:val="14"/>
@@ -5205,7 +5215,7 @@
     </w:p>
     <w:p>
       <w:pPr>
-        <w:pStyle w:val="ListParagraph"/>
+        <w:pStyle w:val="a3"/>
         <w:numPr>
           <w:ilvl w:val="0"/>
           <w:numId w:val="14"/>
@@ -5243,7 +5253,7 @@
     </w:p>
     <w:p>
       <w:pPr>
-        <w:pStyle w:val="ListParagraph"/>
+        <w:pStyle w:val="a3"/>
         <w:numPr>
           <w:ilvl w:val="0"/>
           <w:numId w:val="14"/>
@@ -5410,7 +5420,7 @@
     </w:p>
     <w:p>
       <w:pPr>
-        <w:pStyle w:val="ListParagraph"/>
+        <w:pStyle w:val="a3"/>
         <w:numPr>
           <w:ilvl w:val="0"/>
           <w:numId w:val="10"/>
@@ -5542,7 +5552,7 @@
     </w:p>
     <w:p>
       <w:pPr>
-        <w:pStyle w:val="ListParagraph"/>
+        <w:pStyle w:val="a3"/>
         <w:numPr>
           <w:ilvl w:val="0"/>
           <w:numId w:val="10"/>
@@ -5876,7 +5886,7 @@
     </w:p>
     <w:p>
       <w:pPr>
-        <w:pStyle w:val="ListParagraph"/>
+        <w:pStyle w:val="a3"/>
         <w:numPr>
           <w:ilvl w:val="0"/>
           <w:numId w:val="11"/>
@@ -6027,7 +6037,7 @@
     </w:p>
     <w:p>
       <w:pPr>
-        <w:pStyle w:val="ListParagraph"/>
+        <w:pStyle w:val="a3"/>
         <w:numPr>
           <w:ilvl w:val="0"/>
           <w:numId w:val="11"/>
@@ -6103,7 +6113,7 @@
     </w:p>
     <w:p>
       <w:pPr>
-        <w:pStyle w:val="ListParagraph"/>
+        <w:pStyle w:val="a3"/>
         <w:numPr>
           <w:ilvl w:val="0"/>
           <w:numId w:val="11"/>
@@ -6243,7 +6253,7 @@
     </w:p>
     <w:p>
       <w:pPr>
-        <w:pStyle w:val="ListParagraph"/>
+        <w:pStyle w:val="a3"/>
         <w:numPr>
           <w:ilvl w:val="0"/>
           <w:numId w:val="11"/>
@@ -6592,7 +6602,7 @@
     </w:p>
     <w:p>
       <w:pPr>
-        <w:pStyle w:val="ListParagraph"/>
+        <w:pStyle w:val="a3"/>
         <w:numPr>
           <w:ilvl w:val="0"/>
           <w:numId w:val="12"/>
@@ -6844,6 +6854,7 @@
         <w:rPr>
           <w:sz w:val="32"/>
           <w:szCs w:val="32"/>
+          <w:cs/>
         </w:rPr>
         <w:t xml:space="preserve"> </w:t>
       </w:r>
@@ -6852,7 +6863,15 @@
           <w:sz w:val="32"/>
           <w:szCs w:val="32"/>
         </w:rPr>
-        <w:t>and telephone number.</w:t>
+        <w:t>and telephone number</w:t>
+      </w:r>
+      <w:r>
+        <w:rPr>
+          <w:sz w:val="32"/>
+          <w:szCs w:val="32"/>
+          <w:cs/>
+        </w:rPr>
+        <w:t>.</w:t>
       </w:r>
     </w:p>
     <w:p>
@@ -7098,16 +7117,9 @@
         <w:rPr>
           <w:sz w:val="32"/>
           <w:szCs w:val="32"/>
-        </w:rPr>
-        <w:t xml:space="preserve"> </w:t>
-      </w:r>
-      <w:r>
-        <w:rPr>
-          <w:sz w:val="32"/>
-          <w:szCs w:val="32"/>
-          <w:cs/>
-        </w:rPr>
-        <w:t>=</w:t>
+          <w:cs/>
+        </w:rPr>
+        <w:t xml:space="preserve"> =</w:t>
       </w:r>
       <w:r>
         <w:rPr>
@@ -7121,7 +7133,15 @@
           <w:sz w:val="32"/>
           <w:szCs w:val="32"/>
         </w:rPr>
-        <w:t>numeric input only.</w:t>
+        <w:t>numeric input only</w:t>
+      </w:r>
+      <w:r>
+        <w:rPr>
+          <w:sz w:val="32"/>
+          <w:szCs w:val="32"/>
+          <w:cs/>
+        </w:rPr>
+        <w:t>.</w:t>
       </w:r>
     </w:p>
     <w:p>
@@ -7262,7 +7282,60 @@
           <w:sz w:val="32"/>
           <w:szCs w:val="32"/>
         </w:rPr>
-        <w:t>mem status =&gt; active. *Data list [active, not active].</w:t>
+        <w:t xml:space="preserve">mem status </w:t>
+      </w:r>
+      <w:r>
+        <w:rPr>
+          <w:sz w:val="32"/>
+          <w:szCs w:val="32"/>
+          <w:cs/>
+        </w:rPr>
+        <w:t>=</w:t>
+      </w:r>
+      <w:r>
+        <w:rPr>
+          <w:sz w:val="32"/>
+          <w:szCs w:val="32"/>
+        </w:rPr>
+        <w:t>&gt; active</w:t>
+      </w:r>
+      <w:r>
+        <w:rPr>
+          <w:sz w:val="32"/>
+          <w:szCs w:val="32"/>
+          <w:cs/>
+        </w:rPr>
+        <w:t>. *</w:t>
+      </w:r>
+      <w:r>
+        <w:rPr>
+          <w:sz w:val="32"/>
+          <w:szCs w:val="32"/>
+        </w:rPr>
+        <w:t xml:space="preserve">Data list </w:t>
+      </w:r>
+      <w:r>
+        <w:rPr>
+          <w:sz w:val="32"/>
+          <w:szCs w:val="32"/>
+          <w:cs/>
+        </w:rPr>
+        <w:t>[</w:t>
+      </w:r>
+      <w:r>
+        <w:rPr>
+          <w:sz w:val="32"/>
+          <w:szCs w:val="32"/>
+        </w:rPr>
+        <w:t>active, not active</w:t>
+      </w:r>
+      <w:r>
+        <w:rPr>
+          <w:sz w:val="32"/>
+          <w:szCs w:val="32"/>
+          <w:cs/>
+        </w:rPr>
+        <w:t>].</w:t>
       </w:r>
     </w:p>
     <w:p>
@@ -7337,6 +7410,7 @@
         <w:rPr>
           <w:sz w:val="32"/>
           <w:szCs w:val="32"/>
+          <w:cs/>
         </w:rPr>
         <w:t xml:space="preserve"> </w:t>
       </w:r>
@@ -7444,7 +7518,7 @@
     </w:p>
     <w:p>
       <w:pPr>
-        <w:pStyle w:val="ListParagraph"/>
+        <w:pStyle w:val="a3"/>
         <w:numPr>
           <w:ilvl w:val="0"/>
           <w:numId w:val="1"/>
@@ -7593,7 +7667,7 @@
     </w:p>
     <w:p>
       <w:pPr>
-        <w:pStyle w:val="ListParagraph"/>
+        <w:pStyle w:val="a3"/>
         <w:numPr>
           <w:ilvl w:val="0"/>
           <w:numId w:val="1"/>
@@ -7733,7 +7807,7 @@
     </w:p>
     <w:p>
       <w:pPr>
-        <w:pStyle w:val="ListParagraph"/>
+        <w:pStyle w:val="a3"/>
         <w:numPr>
           <w:ilvl w:val="0"/>
           <w:numId w:val="1"/>
@@ -7882,7 +7956,7 @@
     </w:p>
     <w:p>
       <w:pPr>
-        <w:pStyle w:val="ListParagraph"/>
+        <w:pStyle w:val="a3"/>
         <w:numPr>
           <w:ilvl w:val="0"/>
           <w:numId w:val="1"/>
@@ -7960,7 +8034,7 @@
     <w:p>
       <w:pPr>
         <w:rPr>
-          <w:rFonts w:ascii="Cordia New" w:hAnsi="Cordia New" w:cs="Cordia New" w:hint="cs"/>
+          <w:rFonts w:ascii="Cordia New" w:hAnsi="Cordia New" w:cs="Cordia New"/>
           <w:color w:val="000000"/>
           <w:sz w:val="32"/>
           <w:szCs w:val="32"/>
@@ -8053,7 +8127,7 @@
     </w:p>
     <w:p>
       <w:pPr>
-        <w:pStyle w:val="ListParagraph"/>
+        <w:pStyle w:val="a3"/>
         <w:numPr>
           <w:ilvl w:val="0"/>
           <w:numId w:val="2"/>
@@ -8101,7 +8175,7 @@
     </w:p>
     <w:p>
       <w:pPr>
-        <w:pStyle w:val="ListParagraph"/>
+        <w:pStyle w:val="a3"/>
         <w:numPr>
           <w:ilvl w:val="0"/>
           <w:numId w:val="2"/>
@@ -8169,7 +8243,7 @@
     </w:p>
     <w:p>
       <w:pPr>
-        <w:pStyle w:val="ListParagraph"/>
+        <w:pStyle w:val="a3"/>
         <w:numPr>
           <w:ilvl w:val="0"/>
           <w:numId w:val="2"/>
@@ -8264,7 +8338,7 @@
     </w:p>
     <w:p>
       <w:pPr>
-        <w:pStyle w:val="ListParagraph"/>
+        <w:pStyle w:val="a3"/>
         <w:numPr>
           <w:ilvl w:val="0"/>
           <w:numId w:val="2"/>
@@ -8335,9 +8409,10 @@
       </w:r>
       <w:r>
         <w:rPr>
-          <w:rFonts w:asciiTheme="minorBidi" w:hAnsiTheme="minorBidi"/>
-          <w:sz w:val="32"/>
-          <w:szCs w:val="32"/>
+          <w:rFonts w:asciiTheme="minorBidi" w:hAnsiTheme="minorBidi" w:cs="Cordia New"/>
+          <w:sz w:val="32"/>
+          <w:szCs w:val="32"/>
+          <w:cs/>
         </w:rPr>
         <w:t>.</w:t>
       </w:r>
@@ -8347,13 +8422,14 @@
           <w:color w:val="000000"/>
           <w:sz w:val="32"/>
           <w:szCs w:val="32"/>
+          <w:cs/>
         </w:rPr>
         <w:t xml:space="preserve"> </w:t>
       </w:r>
     </w:p>
     <w:p>
       <w:pPr>
-        <w:pStyle w:val="ListParagraph"/>
+        <w:pStyle w:val="a3"/>
         <w:numPr>
           <w:ilvl w:val="0"/>
           <w:numId w:val="2"/>
@@ -8494,7 +8570,7 @@
     </w:p>
     <w:p>
       <w:pPr>
-        <w:pStyle w:val="ListParagraph"/>
+        <w:pStyle w:val="a3"/>
         <w:numPr>
           <w:ilvl w:val="0"/>
           <w:numId w:val="2"/>
@@ -8560,7 +8636,7 @@
     </w:p>
     <w:p>
       <w:pPr>
-        <w:pStyle w:val="ListParagraph"/>
+        <w:pStyle w:val="a3"/>
         <w:numPr>
           <w:ilvl w:val="0"/>
           <w:numId w:val="2"/>
@@ -8654,7 +8730,7 @@
     </w:p>
     <w:p>
       <w:pPr>
-        <w:pStyle w:val="ListParagraph"/>
+        <w:pStyle w:val="a3"/>
         <w:numPr>
           <w:ilvl w:val="0"/>
           <w:numId w:val="2"/>
@@ -8748,7 +8824,7 @@
     </w:p>
     <w:p>
       <w:pPr>
-        <w:pStyle w:val="ListParagraph"/>
+        <w:pStyle w:val="a3"/>
         <w:numPr>
           <w:ilvl w:val="0"/>
           <w:numId w:val="2"/>
@@ -8877,7 +8953,7 @@
     </w:p>
     <w:p>
       <w:pPr>
-        <w:pStyle w:val="ListParagraph"/>
+        <w:pStyle w:val="a3"/>
         <w:numPr>
           <w:ilvl w:val="0"/>
           <w:numId w:val="14"/>
@@ -8971,7 +9047,7 @@
     </w:p>
     <w:p>
       <w:pPr>
-        <w:pStyle w:val="ListParagraph"/>
+        <w:pStyle w:val="a3"/>
         <w:numPr>
           <w:ilvl w:val="0"/>
           <w:numId w:val="14"/>
@@ -9009,7 +9085,7 @@
     </w:p>
     <w:p>
       <w:pPr>
-        <w:pStyle w:val="ListParagraph"/>
+        <w:pStyle w:val="a3"/>
         <w:numPr>
           <w:ilvl w:val="0"/>
           <w:numId w:val="14"/>
@@ -9104,7 +9180,7 @@
     </w:p>
     <w:p>
       <w:pPr>
-        <w:pStyle w:val="ListParagraph"/>
+        <w:pStyle w:val="a3"/>
         <w:numPr>
           <w:ilvl w:val="0"/>
           <w:numId w:val="14"/>
@@ -9211,6 +9287,7 @@
           <w:color w:val="000000"/>
           <w:sz w:val="32"/>
           <w:szCs w:val="32"/>
+          <w:cs/>
         </w:rPr>
         <w:br w:type="page"/>
       </w:r>
@@ -9506,7 +9583,7 @@
     </w:p>
     <w:p>
       <w:pPr>
-        <w:pStyle w:val="ListParagraph"/>
+        <w:pStyle w:val="a3"/>
         <w:numPr>
           <w:ilvl w:val="0"/>
           <w:numId w:val="12"/>
@@ -9687,12 +9764,24 @@
           <w:sz w:val="32"/>
           <w:szCs w:val="32"/>
         </w:rPr>
-        <w:t>using member id and book id.</w:t>
-      </w:r>
-    </w:p>
-    <w:p>
-      <w:pPr>
-        <w:pStyle w:val="ListParagraph"/>
+        <w:t>using member id and book id</w:t>
+      </w:r>
+      <w:r>
+        <w:rPr>
+          <w:rFonts w:asciiTheme="minorBidi" w:hAnsiTheme="minorBidi" w:cs="Cordia New"/>
+          <w:b/>
+          <w:bCs/>
+          <w:color w:val="000000"/>
+          <w:sz w:val="32"/>
+          <w:szCs w:val="32"/>
+          <w:cs/>
+        </w:rPr>
+        <w:t>.</w:t>
+      </w:r>
+    </w:p>
+    <w:p>
+      <w:pPr>
+        <w:pStyle w:val="a3"/>
         <w:numPr>
           <w:ilvl w:val="0"/>
           <w:numId w:val="16"/>
@@ -9740,7 +9829,7 @@
     </w:p>
     <w:p>
       <w:pPr>
-        <w:pStyle w:val="ListParagraph"/>
+        <w:pStyle w:val="a3"/>
         <w:numPr>
           <w:ilvl w:val="0"/>
           <w:numId w:val="16"/>
@@ -9804,12 +9893,21 @@
           <w:sz w:val="32"/>
           <w:szCs w:val="32"/>
         </w:rPr>
-        <w:t>validate the member id.</w:t>
-      </w:r>
-    </w:p>
-    <w:p>
-      <w:pPr>
-        <w:pStyle w:val="ListParagraph"/>
+        <w:t>validate the member id</w:t>
+      </w:r>
+      <w:r>
+        <w:rPr>
+          <w:rFonts w:asciiTheme="minorBidi" w:hAnsiTheme="minorBidi" w:cs="Cordia New"/>
+          <w:sz w:val="32"/>
+          <w:szCs w:val="32"/>
+          <w:cs/>
+        </w:rPr>
+        <w:t>.</w:t>
+      </w:r>
+    </w:p>
+    <w:p>
+      <w:pPr>
+        <w:pStyle w:val="a3"/>
         <w:numPr>
           <w:ilvl w:val="0"/>
           <w:numId w:val="16"/>
@@ -9923,7 +10021,7 @@
     </w:p>
     <w:p>
       <w:pPr>
-        <w:pStyle w:val="ListParagraph"/>
+        <w:pStyle w:val="a3"/>
         <w:numPr>
           <w:ilvl w:val="0"/>
           <w:numId w:val="16"/>
@@ -10065,7 +10163,7 @@
     </w:p>
     <w:p>
       <w:pPr>
-        <w:pStyle w:val="ListParagraph"/>
+        <w:pStyle w:val="a3"/>
         <w:numPr>
           <w:ilvl w:val="0"/>
           <w:numId w:val="16"/>
@@ -10201,7 +10299,15 @@
           <w:sz w:val="32"/>
           <w:szCs w:val="32"/>
         </w:rPr>
-        <w:t xml:space="preserve">display the user interface for issue the book consisting of 1 text fields for book id. </w:t>
+        <w:t>display the user interface for issue the book consisting of 1 text fields for book id</w:t>
+      </w:r>
+      <w:r>
+        <w:rPr>
+          <w:sz w:val="32"/>
+          <w:szCs w:val="32"/>
+          <w:cs/>
+        </w:rPr>
+        <w:t xml:space="preserve">. </w:t>
       </w:r>
       <w:r>
         <w:rPr>
@@ -10227,7 +10333,7 @@
     </w:p>
     <w:p>
       <w:pPr>
-        <w:pStyle w:val="ListParagraph"/>
+        <w:pStyle w:val="a3"/>
         <w:numPr>
           <w:ilvl w:val="0"/>
           <w:numId w:val="16"/>
@@ -10291,12 +10397,21 @@
           <w:sz w:val="32"/>
           <w:szCs w:val="32"/>
         </w:rPr>
-        <w:t>confirm issue and do not need to want to issue more book.</w:t>
-      </w:r>
-    </w:p>
-    <w:p>
-      <w:pPr>
-        <w:pStyle w:val="ListParagraph"/>
+        <w:t>confirm issue and do not need to want to issue more book</w:t>
+      </w:r>
+      <w:r>
+        <w:rPr>
+          <w:rFonts w:asciiTheme="minorBidi" w:hAnsiTheme="minorBidi" w:cs="Cordia New"/>
+          <w:sz w:val="32"/>
+          <w:szCs w:val="32"/>
+          <w:cs/>
+        </w:rPr>
+        <w:t>.</w:t>
+      </w:r>
+    </w:p>
+    <w:p>
+      <w:pPr>
+        <w:pStyle w:val="a3"/>
         <w:numPr>
           <w:ilvl w:val="0"/>
           <w:numId w:val="16"/>
@@ -10360,12 +10475,21 @@
           <w:sz w:val="32"/>
           <w:szCs w:val="32"/>
         </w:rPr>
-        <w:t>issue more book.</w:t>
-      </w:r>
-    </w:p>
-    <w:p>
-      <w:pPr>
-        <w:pStyle w:val="ListParagraph"/>
+        <w:t>issue more book</w:t>
+      </w:r>
+      <w:r>
+        <w:rPr>
+          <w:rFonts w:asciiTheme="minorBidi" w:hAnsiTheme="minorBidi" w:cs="Cordia New"/>
+          <w:sz w:val="32"/>
+          <w:szCs w:val="32"/>
+          <w:cs/>
+        </w:rPr>
+        <w:t>.</w:t>
+      </w:r>
+    </w:p>
+    <w:p>
+      <w:pPr>
+        <w:pStyle w:val="a3"/>
         <w:numPr>
           <w:ilvl w:val="0"/>
           <w:numId w:val="16"/>
@@ -10483,9 +10607,10 @@
       </w:r>
       <w:r>
         <w:rPr>
-          <w:rFonts w:asciiTheme="minorBidi" w:hAnsiTheme="minorBidi"/>
-          <w:sz w:val="32"/>
-          <w:szCs w:val="32"/>
+          <w:rFonts w:asciiTheme="minorBidi" w:hAnsiTheme="minorBidi" w:cs="Cordia New"/>
+          <w:sz w:val="32"/>
+          <w:szCs w:val="32"/>
+          <w:cs/>
         </w:rPr>
         <w:t xml:space="preserve"> </w:t>
       </w:r>
@@ -10511,7 +10636,7 @@
     </w:p>
     <w:p>
       <w:pPr>
-        <w:pStyle w:val="ListParagraph"/>
+        <w:pStyle w:val="a3"/>
         <w:numPr>
           <w:ilvl w:val="0"/>
           <w:numId w:val="16"/>
@@ -10685,9 +10810,10 @@
       </w:r>
       <w:r>
         <w:rPr>
-          <w:rFonts w:asciiTheme="minorBidi" w:hAnsiTheme="minorBidi"/>
-          <w:sz w:val="32"/>
-          <w:szCs w:val="32"/>
+          <w:rFonts w:asciiTheme="minorBidi" w:hAnsiTheme="minorBidi" w:cs="Cordia New"/>
+          <w:sz w:val="32"/>
+          <w:szCs w:val="32"/>
+          <w:cs/>
         </w:rPr>
         <w:t xml:space="preserve"> </w:t>
       </w:r>
@@ -10746,7 +10872,15 @@
           <w:sz w:val="32"/>
           <w:szCs w:val="32"/>
         </w:rPr>
-        <w:t xml:space="preserve">The system shall display the user interface for issue the book consisting of 1 text fields for book id. </w:t>
+        <w:t>The system shall display the user interface for issue the book consisting of 1 text fields for book id</w:t>
+      </w:r>
+      <w:r>
+        <w:rPr>
+          <w:sz w:val="32"/>
+          <w:szCs w:val="32"/>
+          <w:cs/>
+        </w:rPr>
+        <w:t xml:space="preserve">. </w:t>
       </w:r>
       <w:r>
         <w:rPr>
@@ -10779,7 +10913,7 @@
     </w:p>
     <w:p>
       <w:pPr>
-        <w:pStyle w:val="ListParagraph"/>
+        <w:pStyle w:val="a3"/>
         <w:numPr>
           <w:ilvl w:val="0"/>
           <w:numId w:val="16"/>
@@ -10847,12 +10981,22 @@
           <w:sz w:val="32"/>
           <w:szCs w:val="32"/>
         </w:rPr>
-        <w:t>, which auto generated by the system.</w:t>
-      </w:r>
-    </w:p>
-    <w:p>
-      <w:pPr>
-        <w:pStyle w:val="ListParagraph"/>
+        <w:t>, which auto generated by the system</w:t>
+      </w:r>
+      <w:r>
+        <w:rPr>
+          <w:rFonts w:ascii="Cordia New" w:hAnsi="Cordia New" w:cs="Cordia New"/>
+          <w:color w:val="000000"/>
+          <w:sz w:val="32"/>
+          <w:szCs w:val="32"/>
+          <w:cs/>
+        </w:rPr>
+        <w:t>.</w:t>
+      </w:r>
+    </w:p>
+    <w:p>
+      <w:pPr>
+        <w:pStyle w:val="a3"/>
         <w:numPr>
           <w:ilvl w:val="0"/>
           <w:numId w:val="16"/>
@@ -10875,12 +11019,22 @@
           <w:sz w:val="32"/>
           <w:szCs w:val="32"/>
         </w:rPr>
-        <w:t xml:space="preserve">The system shall update the book status to “borrowed” into the database. </w:t>
-      </w:r>
-    </w:p>
-    <w:p>
-      <w:pPr>
-        <w:pStyle w:val="ListParagraph"/>
+        <w:t>The system shall update the book status to “borrowed” into the database</w:t>
+      </w:r>
+      <w:r>
+        <w:rPr>
+          <w:rFonts w:ascii="Cordia New" w:hAnsi="Cordia New" w:cs="Cordia New"/>
+          <w:color w:val="000000"/>
+          <w:sz w:val="32"/>
+          <w:szCs w:val="32"/>
+          <w:cs/>
+        </w:rPr>
+        <w:t xml:space="preserve">. </w:t>
+      </w:r>
+    </w:p>
+    <w:p>
+      <w:pPr>
+        <w:pStyle w:val="a3"/>
         <w:numPr>
           <w:ilvl w:val="0"/>
           <w:numId w:val="16"/>
@@ -10903,12 +11057,22 @@
           <w:sz w:val="32"/>
           <w:szCs w:val="32"/>
         </w:rPr>
-        <w:t>The system shall display success message “Issue complete” when the records is stored in the database.</w:t>
-      </w:r>
-    </w:p>
-    <w:p>
-      <w:pPr>
-        <w:pStyle w:val="ListParagraph"/>
+        <w:t>The system shall display success message “Issue complete” when the records is stored in the database</w:t>
+      </w:r>
+      <w:r>
+        <w:rPr>
+          <w:rFonts w:ascii="Cordia New" w:hAnsi="Cordia New" w:cs="Cordia New"/>
+          <w:color w:val="000000"/>
+          <w:sz w:val="32"/>
+          <w:szCs w:val="32"/>
+          <w:cs/>
+        </w:rPr>
+        <w:t>.</w:t>
+      </w:r>
+    </w:p>
+    <w:p>
+      <w:pPr>
+        <w:pStyle w:val="a3"/>
         <w:numPr>
           <w:ilvl w:val="0"/>
           <w:numId w:val="16"/>
@@ -11020,7 +11184,19 @@
           <w:sz w:val="32"/>
           <w:szCs w:val="32"/>
         </w:rPr>
-        <w:t>URS XX The librarian can return a book using book id.</w:t>
+        <w:t>URS XX The librarian can return a book using book id</w:t>
+      </w:r>
+      <w:r>
+        <w:rPr>
+          <w:rFonts w:asciiTheme="minorBidi" w:hAnsiTheme="minorBidi" w:cs="Cordia New"/>
+          <w:b/>
+          <w:bCs/>
+          <w:color w:val="000000"/>
+          <w:sz w:val="32"/>
+          <w:szCs w:val="32"/>
+          <w:cs/>
+        </w:rPr>
+        <w:t>.</w:t>
       </w:r>
     </w:p>
     <w:p>
@@ -11059,7 +11235,7 @@
     </w:p>
     <w:p>
       <w:pPr>
-        <w:pStyle w:val="ListParagraph"/>
+        <w:pStyle w:val="a3"/>
         <w:numPr>
           <w:ilvl w:val="0"/>
           <w:numId w:val="16"/>
@@ -11123,12 +11299,21 @@
           <w:sz w:val="32"/>
           <w:szCs w:val="32"/>
         </w:rPr>
-        <w:t>confirm return and do not need to want to return more book.</w:t>
-      </w:r>
-    </w:p>
-    <w:p>
-      <w:pPr>
-        <w:pStyle w:val="ListParagraph"/>
+        <w:t>confirm return and do not need to want to return more book</w:t>
+      </w:r>
+      <w:r>
+        <w:rPr>
+          <w:rFonts w:asciiTheme="minorBidi" w:hAnsiTheme="minorBidi" w:cs="Cordia New"/>
+          <w:sz w:val="32"/>
+          <w:szCs w:val="32"/>
+          <w:cs/>
+        </w:rPr>
+        <w:t>.</w:t>
+      </w:r>
+    </w:p>
+    <w:p>
+      <w:pPr>
+        <w:pStyle w:val="a3"/>
         <w:numPr>
           <w:ilvl w:val="0"/>
           <w:numId w:val="16"/>
@@ -11192,12 +11377,21 @@
           <w:sz w:val="32"/>
           <w:szCs w:val="32"/>
         </w:rPr>
-        <w:t>return more book.</w:t>
-      </w:r>
-    </w:p>
-    <w:p>
-      <w:pPr>
-        <w:pStyle w:val="ListParagraph"/>
+        <w:t>return more book</w:t>
+      </w:r>
+      <w:r>
+        <w:rPr>
+          <w:rFonts w:asciiTheme="minorBidi" w:hAnsiTheme="minorBidi" w:cs="Cordia New"/>
+          <w:sz w:val="32"/>
+          <w:szCs w:val="32"/>
+          <w:cs/>
+        </w:rPr>
+        <w:t>.</w:t>
+      </w:r>
+    </w:p>
+    <w:p>
+      <w:pPr>
+        <w:pStyle w:val="a3"/>
         <w:numPr>
           <w:ilvl w:val="0"/>
           <w:numId w:val="16"/>
@@ -11315,9 +11509,10 @@
       </w:r>
       <w:r>
         <w:rPr>
-          <w:rFonts w:asciiTheme="minorBidi" w:hAnsiTheme="minorBidi"/>
-          <w:sz w:val="32"/>
-          <w:szCs w:val="32"/>
+          <w:rFonts w:asciiTheme="minorBidi" w:hAnsiTheme="minorBidi" w:cs="Cordia New"/>
+          <w:sz w:val="32"/>
+          <w:szCs w:val="32"/>
+          <w:cs/>
         </w:rPr>
         <w:t xml:space="preserve"> </w:t>
       </w:r>
@@ -11343,7 +11538,7 @@
     </w:p>
     <w:p>
       <w:pPr>
-        <w:pStyle w:val="ListParagraph"/>
+        <w:pStyle w:val="a3"/>
         <w:numPr>
           <w:ilvl w:val="0"/>
           <w:numId w:val="16"/>
@@ -11480,9 +11675,10 @@
       </w:r>
       <w:r>
         <w:rPr>
-          <w:rFonts w:asciiTheme="minorBidi" w:hAnsiTheme="minorBidi"/>
-          <w:sz w:val="32"/>
-          <w:szCs w:val="32"/>
+          <w:rFonts w:asciiTheme="minorBidi" w:hAnsiTheme="minorBidi" w:cs="Cordia New"/>
+          <w:sz w:val="32"/>
+          <w:szCs w:val="32"/>
+          <w:cs/>
         </w:rPr>
         <w:t xml:space="preserve"> </w:t>
       </w:r>
@@ -11524,7 +11720,15 @@
           <w:szCs w:val="32"/>
         </w:rPr>
         <w:lastRenderedPageBreak/>
-        <w:t xml:space="preserve">The system shall display the user interface for issue the book consisting of 1 text fields for book id. </w:t>
+        <w:t>The system shall display the user interface for issue the book consisting of 1 text fields for book id</w:t>
+      </w:r>
+      <w:r>
+        <w:rPr>
+          <w:sz w:val="32"/>
+          <w:szCs w:val="32"/>
+          <w:cs/>
+        </w:rPr>
+        <w:t xml:space="preserve">. </w:t>
       </w:r>
       <w:r>
         <w:rPr>
@@ -11557,7 +11761,7 @@
     </w:p>
     <w:p>
       <w:pPr>
-        <w:pStyle w:val="ListParagraph"/>
+        <w:pStyle w:val="a3"/>
         <w:numPr>
           <w:ilvl w:val="0"/>
           <w:numId w:val="16"/>
@@ -11615,13 +11819,14 @@
           <w:color w:val="000000"/>
           <w:sz w:val="32"/>
           <w:szCs w:val="32"/>
+          <w:cs/>
         </w:rPr>
         <w:t>.</w:t>
       </w:r>
     </w:p>
     <w:p>
       <w:pPr>
-        <w:pStyle w:val="ListParagraph"/>
+        <w:pStyle w:val="a3"/>
         <w:numPr>
           <w:ilvl w:val="0"/>
           <w:numId w:val="16"/>
@@ -11644,12 +11849,22 @@
           <w:sz w:val="32"/>
           <w:szCs w:val="32"/>
         </w:rPr>
-        <w:t xml:space="preserve">The system shall update the book status to “available” into the database. </w:t>
-      </w:r>
-    </w:p>
-    <w:p>
-      <w:pPr>
-        <w:pStyle w:val="ListParagraph"/>
+        <w:t>The system shall update the book status to “available” into the database</w:t>
+      </w:r>
+      <w:r>
+        <w:rPr>
+          <w:rFonts w:ascii="Cordia New" w:hAnsi="Cordia New" w:cs="Cordia New"/>
+          <w:color w:val="000000"/>
+          <w:sz w:val="32"/>
+          <w:szCs w:val="32"/>
+          <w:cs/>
+        </w:rPr>
+        <w:t xml:space="preserve">. </w:t>
+      </w:r>
+    </w:p>
+    <w:p>
+      <w:pPr>
+        <w:pStyle w:val="a3"/>
         <w:numPr>
           <w:ilvl w:val="0"/>
           <w:numId w:val="16"/>
@@ -11690,12 +11905,22 @@
           <w:sz w:val="32"/>
           <w:szCs w:val="32"/>
         </w:rPr>
-        <w:t xml:space="preserve"> complete” when the records is stored in the database.</w:t>
-      </w:r>
-    </w:p>
-    <w:p>
-      <w:pPr>
-        <w:pStyle w:val="ListParagraph"/>
+        <w:t xml:space="preserve"> complete” when the records is stored in the database</w:t>
+      </w:r>
+      <w:r>
+        <w:rPr>
+          <w:rFonts w:ascii="Cordia New" w:hAnsi="Cordia New" w:cs="Cordia New"/>
+          <w:color w:val="000000"/>
+          <w:sz w:val="32"/>
+          <w:szCs w:val="32"/>
+          <w:cs/>
+        </w:rPr>
+        <w:t>.</w:t>
+      </w:r>
+    </w:p>
+    <w:p>
+      <w:pPr>
+        <w:pStyle w:val="a3"/>
         <w:numPr>
           <w:ilvl w:val="0"/>
           <w:numId w:val="16"/>
@@ -11838,12 +12063,13 @@
       </w:r>
       <w:r>
         <w:rPr>
-          <w:rFonts w:asciiTheme="minorBidi" w:hAnsiTheme="minorBidi"/>
+          <w:rFonts w:asciiTheme="minorBidi" w:hAnsiTheme="minorBidi" w:cs="Cordia New"/>
           <w:b/>
           <w:bCs/>
           <w:color w:val="000000"/>
           <w:sz w:val="32"/>
           <w:szCs w:val="32"/>
+          <w:cs/>
         </w:rPr>
         <w:t>.</w:t>
       </w:r>
@@ -11900,7 +12126,15 @@
           <w:sz w:val="32"/>
           <w:szCs w:val="32"/>
         </w:rPr>
-        <w:t>price and fine.</w:t>
+        <w:t>price and fine</w:t>
+      </w:r>
+      <w:r>
+        <w:rPr>
+          <w:sz w:val="32"/>
+          <w:szCs w:val="32"/>
+          <w:cs/>
+        </w:rPr>
+        <w:t>.</w:t>
       </w:r>
     </w:p>
     <w:p>
@@ -12085,7 +12319,7 @@
     </w:p>
     <w:p>
       <w:pPr>
-        <w:pStyle w:val="ListParagraph"/>
+        <w:pStyle w:val="a3"/>
         <w:numPr>
           <w:ilvl w:val="0"/>
           <w:numId w:val="18"/>
@@ -12198,7 +12432,7 @@
     </w:p>
     <w:p>
       <w:pPr>
-        <w:pStyle w:val="ListParagraph"/>
+        <w:pStyle w:val="a3"/>
         <w:numPr>
           <w:ilvl w:val="0"/>
           <w:numId w:val="18"/>
@@ -12311,7 +12545,7 @@
     </w:p>
     <w:p>
       <w:pPr>
-        <w:pStyle w:val="ListParagraph"/>
+        <w:pStyle w:val="a3"/>
         <w:numPr>
           <w:ilvl w:val="0"/>
           <w:numId w:val="18"/>
@@ -12424,7 +12658,7 @@
     </w:p>
     <w:p>
       <w:pPr>
-        <w:pStyle w:val="ListParagraph"/>
+        <w:pStyle w:val="a3"/>
         <w:numPr>
           <w:ilvl w:val="0"/>
           <w:numId w:val="18"/>
@@ -12537,7 +12771,7 @@
     </w:p>
     <w:p>
       <w:pPr>
-        <w:pStyle w:val="ListParagraph"/>
+        <w:pStyle w:val="a3"/>
         <w:numPr>
           <w:ilvl w:val="0"/>
           <w:numId w:val="18"/>
@@ -12650,7 +12884,7 @@
     </w:p>
     <w:p>
       <w:pPr>
-        <w:pStyle w:val="ListParagraph"/>
+        <w:pStyle w:val="a3"/>
         <w:numPr>
           <w:ilvl w:val="0"/>
           <w:numId w:val="18"/>
@@ -12764,7 +12998,7 @@
     </w:p>
     <w:p>
       <w:pPr>
-        <w:pStyle w:val="ListParagraph"/>
+        <w:pStyle w:val="a3"/>
         <w:numPr>
           <w:ilvl w:val="0"/>
           <w:numId w:val="18"/>
@@ -12840,7 +13074,7 @@
     </w:p>
     <w:p>
       <w:pPr>
-        <w:pStyle w:val="ListParagraph"/>
+        <w:pStyle w:val="a3"/>
         <w:autoSpaceDE w:val="0"/>
         <w:autoSpaceDN w:val="0"/>
         <w:adjustRightInd w:val="0"/>
@@ -12878,12 +13112,24 @@
           <w:sz w:val="32"/>
           <w:szCs w:val="32"/>
         </w:rPr>
-        <w:t>URS XX The librarian can update the records of a book in the database.</w:t>
-      </w:r>
-    </w:p>
-    <w:p>
-      <w:pPr>
-        <w:pStyle w:val="ListParagraph"/>
+        <w:t>URS XX The librarian can update the records of a book in the database</w:t>
+      </w:r>
+      <w:r>
+        <w:rPr>
+          <w:rFonts w:asciiTheme="minorBidi" w:hAnsiTheme="minorBidi" w:cs="Cordia New"/>
+          <w:b/>
+          <w:bCs/>
+          <w:color w:val="000000"/>
+          <w:sz w:val="32"/>
+          <w:szCs w:val="32"/>
+          <w:cs/>
+        </w:rPr>
+        <w:t>.</w:t>
+      </w:r>
+    </w:p>
+    <w:p>
+      <w:pPr>
+        <w:pStyle w:val="a3"/>
         <w:numPr>
           <w:ilvl w:val="0"/>
           <w:numId w:val="19"/>
@@ -12957,8 +13203,10 @@
       </w:r>
       <w:r>
         <w:rPr>
-          <w:sz w:val="32"/>
-          <w:szCs w:val="32"/>
+          <w:rFonts w:cs="Angsana New"/>
+          <w:sz w:val="32"/>
+          <w:szCs w:val="32"/>
+          <w:cs/>
         </w:rPr>
         <w:t xml:space="preserve"> </w:t>
       </w:r>
@@ -12972,17 +13220,18 @@
       </w:r>
       <w:r>
         <w:rPr>
-          <w:rFonts w:asciiTheme="minorBidi" w:hAnsiTheme="minorBidi"/>
-          <w:color w:val="000000"/>
-          <w:sz w:val="32"/>
-          <w:szCs w:val="32"/>
+          <w:rFonts w:asciiTheme="minorBidi" w:hAnsiTheme="minorBidi" w:cs="Cordia New"/>
+          <w:color w:val="000000"/>
+          <w:sz w:val="32"/>
+          <w:szCs w:val="32"/>
+          <w:cs/>
         </w:rPr>
         <w:t>.</w:t>
       </w:r>
     </w:p>
     <w:p>
       <w:pPr>
-        <w:pStyle w:val="ListParagraph"/>
+        <w:pStyle w:val="a3"/>
         <w:numPr>
           <w:ilvl w:val="0"/>
           <w:numId w:val="19"/>
@@ -13005,12 +13254,22 @@
           <w:sz w:val="32"/>
           <w:szCs w:val="32"/>
         </w:rPr>
-        <w:t>The system shall display a button labeled as “Update record”.</w:t>
-      </w:r>
-    </w:p>
-    <w:p>
-      <w:pPr>
-        <w:pStyle w:val="ListParagraph"/>
+        <w:t>The system shall display a button labeled as “Update record”</w:t>
+      </w:r>
+      <w:r>
+        <w:rPr>
+          <w:rFonts w:asciiTheme="minorBidi" w:hAnsiTheme="minorBidi" w:cs="Cordia New"/>
+          <w:color w:val="000000"/>
+          <w:sz w:val="32"/>
+          <w:szCs w:val="32"/>
+          <w:cs/>
+        </w:rPr>
+        <w:t>.</w:t>
+      </w:r>
+    </w:p>
+    <w:p>
+      <w:pPr>
+        <w:pStyle w:val="a3"/>
         <w:numPr>
           <w:ilvl w:val="0"/>
           <w:numId w:val="19"/>
@@ -13067,7 +13326,7 @@
     </w:p>
     <w:p>
       <w:pPr>
-        <w:pStyle w:val="ListParagraph"/>
+        <w:pStyle w:val="a3"/>
         <w:numPr>
           <w:ilvl w:val="0"/>
           <w:numId w:val="19"/>
@@ -13218,7 +13477,7 @@
     </w:p>
     <w:p>
       <w:pPr>
-        <w:pStyle w:val="ListParagraph"/>
+        <w:pStyle w:val="a3"/>
         <w:numPr>
           <w:ilvl w:val="0"/>
           <w:numId w:val="19"/>
@@ -13329,7 +13588,7 @@
     </w:p>
     <w:p>
       <w:pPr>
-        <w:pStyle w:val="ListParagraph"/>
+        <w:pStyle w:val="a3"/>
         <w:numPr>
           <w:ilvl w:val="0"/>
           <w:numId w:val="19"/>
@@ -13405,7 +13664,7 @@
     </w:p>
     <w:p>
       <w:pPr>
-        <w:pStyle w:val="ListParagraph"/>
+        <w:pStyle w:val="a3"/>
         <w:numPr>
           <w:ilvl w:val="0"/>
           <w:numId w:val="19"/>
@@ -13518,7 +13777,7 @@
     </w:p>
     <w:p>
       <w:pPr>
-        <w:pStyle w:val="ListParagraph"/>
+        <w:pStyle w:val="a3"/>
         <w:numPr>
           <w:ilvl w:val="0"/>
           <w:numId w:val="19"/>
@@ -13631,7 +13890,7 @@
     </w:p>
     <w:p>
       <w:pPr>
-        <w:pStyle w:val="ListParagraph"/>
+        <w:pStyle w:val="a3"/>
         <w:numPr>
           <w:ilvl w:val="0"/>
           <w:numId w:val="19"/>
@@ -13744,7 +14003,7 @@
     </w:p>
     <w:p>
       <w:pPr>
-        <w:pStyle w:val="ListParagraph"/>
+        <w:pStyle w:val="a3"/>
         <w:numPr>
           <w:ilvl w:val="0"/>
           <w:numId w:val="19"/>
@@ -13857,7 +14116,7 @@
     </w:p>
     <w:p>
       <w:pPr>
-        <w:pStyle w:val="ListParagraph"/>
+        <w:pStyle w:val="a3"/>
         <w:numPr>
           <w:ilvl w:val="0"/>
           <w:numId w:val="19"/>
@@ -13970,7 +14229,7 @@
     </w:p>
     <w:p>
       <w:pPr>
-        <w:pStyle w:val="ListParagraph"/>
+        <w:pStyle w:val="a3"/>
         <w:numPr>
           <w:ilvl w:val="0"/>
           <w:numId w:val="19"/>
@@ -14083,7 +14342,7 @@
     </w:p>
     <w:p>
       <w:pPr>
-        <w:pStyle w:val="ListParagraph"/>
+        <w:pStyle w:val="a3"/>
         <w:numPr>
           <w:ilvl w:val="0"/>
           <w:numId w:val="19"/>
@@ -14221,19 +14480,20 @@
       </w:r>
       <w:r>
         <w:rPr>
-          <w:rFonts w:asciiTheme="minorBidi" w:hAnsiTheme="minorBidi"/>
+          <w:rFonts w:asciiTheme="minorBidi" w:hAnsiTheme="minorBidi" w:cs="Cordia New"/>
           <w:b/>
           <w:bCs/>
           <w:color w:val="000000"/>
           <w:sz w:val="32"/>
           <w:szCs w:val="32"/>
+          <w:cs/>
         </w:rPr>
         <w:t>.</w:t>
       </w:r>
     </w:p>
     <w:p>
       <w:pPr>
-        <w:pStyle w:val="ListParagraph"/>
+        <w:pStyle w:val="a3"/>
         <w:numPr>
           <w:ilvl w:val="0"/>
           <w:numId w:val="20"/>
@@ -14281,7 +14541,7 @@
     </w:p>
     <w:p>
       <w:pPr>
-        <w:pStyle w:val="ListParagraph"/>
+        <w:pStyle w:val="a3"/>
         <w:numPr>
           <w:ilvl w:val="0"/>
           <w:numId w:val="20"/>
@@ -14349,7 +14609,7 @@
     </w:p>
     <w:p>
       <w:pPr>
-        <w:pStyle w:val="ListParagraph"/>
+        <w:pStyle w:val="a3"/>
         <w:numPr>
           <w:ilvl w:val="0"/>
           <w:numId w:val="20"/>
@@ -14444,7 +14704,7 @@
     </w:p>
     <w:p>
       <w:pPr>
-        <w:pStyle w:val="ListParagraph"/>
+        <w:pStyle w:val="a3"/>
         <w:numPr>
           <w:ilvl w:val="0"/>
           <w:numId w:val="20"/>
@@ -14516,16 +14776,17 @@
       </w:r>
       <w:r>
         <w:rPr>
-          <w:rFonts w:asciiTheme="minorBidi" w:hAnsiTheme="minorBidi"/>
-          <w:sz w:val="32"/>
-          <w:szCs w:val="32"/>
+          <w:rFonts w:asciiTheme="minorBidi" w:hAnsiTheme="minorBidi" w:cs="Cordia New"/>
+          <w:sz w:val="32"/>
+          <w:szCs w:val="32"/>
+          <w:cs/>
         </w:rPr>
         <w:t>.</w:t>
       </w:r>
     </w:p>
     <w:p>
       <w:pPr>
-        <w:pStyle w:val="ListParagraph"/>
+        <w:pStyle w:val="a3"/>
         <w:numPr>
           <w:ilvl w:val="0"/>
           <w:numId w:val="20"/>
@@ -14603,6 +14864,7 @@
           <w:color w:val="000000"/>
           <w:sz w:val="32"/>
           <w:szCs w:val="32"/>
+          <w:cs/>
         </w:rPr>
         <w:t xml:space="preserve"> </w:t>
       </w:r>
@@ -14682,7 +14944,7 @@
     </w:p>
     <w:p>
       <w:pPr>
-        <w:pStyle w:val="ListParagraph"/>
+        <w:pStyle w:val="a3"/>
         <w:numPr>
           <w:ilvl w:val="0"/>
           <w:numId w:val="20"/>
@@ -14757,7 +15019,7 @@
     </w:p>
     <w:p>
       <w:pPr>
-        <w:pStyle w:val="ListParagraph"/>
+        <w:pStyle w:val="a3"/>
         <w:numPr>
           <w:ilvl w:val="0"/>
           <w:numId w:val="20"/>
@@ -14851,7 +15113,7 @@
     </w:p>
     <w:p>
       <w:pPr>
-        <w:pStyle w:val="ListParagraph"/>
+        <w:pStyle w:val="a3"/>
         <w:numPr>
           <w:ilvl w:val="0"/>
           <w:numId w:val="20"/>
@@ -14945,7 +15207,7 @@
     </w:p>
     <w:p>
       <w:pPr>
-        <w:pStyle w:val="ListParagraph"/>
+        <w:pStyle w:val="a3"/>
         <w:numPr>
           <w:ilvl w:val="0"/>
           <w:numId w:val="20"/>
@@ -15059,7 +15321,7 @@
           <w:sz w:val="32"/>
           <w:szCs w:val="32"/>
         </w:rPr>
-        <w:t xml:space="preserve">URS XX The library can view </w:t>
+        <w:t>URS XX The library can view records of the book</w:t>
       </w:r>
       <w:r>
         <w:rPr>
@@ -15069,17 +15331,6 @@
           <w:color w:val="000000"/>
           <w:sz w:val="32"/>
           <w:szCs w:val="32"/>
-        </w:rPr>
-        <w:t>records of the book</w:t>
-      </w:r>
-      <w:r>
-        <w:rPr>
-          <w:rFonts w:ascii="Cordia New" w:hAnsi="Cordia New" w:cs="Cordia New"/>
-          <w:b/>
-          <w:bCs/>
-          <w:color w:val="000000"/>
-          <w:sz w:val="32"/>
-          <w:szCs w:val="32"/>
           <w:cs/>
         </w:rPr>
         <w:t>.</w:t>
@@ -15087,7 +15338,7 @@
     </w:p>
     <w:p>
       <w:pPr>
-        <w:pStyle w:val="ListParagraph"/>
+        <w:pStyle w:val="a3"/>
         <w:numPr>
           <w:ilvl w:val="0"/>
           <w:numId w:val="3"/>
@@ -15143,23 +15394,7 @@
           <w:sz w:val="32"/>
           <w:szCs w:val="32"/>
         </w:rPr>
-        <w:t xml:space="preserve"> for t</w:t>
-      </w:r>
-      <w:r>
-        <w:rPr>
-          <w:rFonts w:asciiTheme="minorBidi" w:hAnsiTheme="minorBidi"/>
-          <w:sz w:val="32"/>
-          <w:szCs w:val="32"/>
-        </w:rPr>
-        <w:t>he librarian to view the record</w:t>
-      </w:r>
-      <w:r>
-        <w:rPr>
-          <w:rFonts w:asciiTheme="minorBidi" w:hAnsiTheme="minorBidi"/>
-          <w:sz w:val="32"/>
-          <w:szCs w:val="32"/>
-        </w:rPr>
-        <w:t xml:space="preserve"> of a book</w:t>
+        <w:t xml:space="preserve"> for the librarian to view the record of a book</w:t>
       </w:r>
       <w:r>
         <w:rPr>
@@ -15173,7 +15408,7 @@
     </w:p>
     <w:p>
       <w:pPr>
-        <w:pStyle w:val="ListParagraph"/>
+        <w:pStyle w:val="a3"/>
         <w:numPr>
           <w:ilvl w:val="0"/>
           <w:numId w:val="3"/>
@@ -15196,25 +15431,7 @@
           <w:sz w:val="32"/>
           <w:szCs w:val="32"/>
         </w:rPr>
-        <w:t xml:space="preserve">The system </w:t>
-      </w:r>
-      <w:r>
-        <w:rPr>
-          <w:rFonts w:asciiTheme="minorBidi" w:hAnsiTheme="minorBidi"/>
-          <w:color w:val="000000"/>
-          <w:sz w:val="32"/>
-          <w:szCs w:val="32"/>
-        </w:rPr>
-        <w:t>shall be able to get the record</w:t>
-      </w:r>
-      <w:r>
-        <w:rPr>
-          <w:rFonts w:asciiTheme="minorBidi" w:hAnsiTheme="minorBidi"/>
-          <w:color w:val="000000"/>
-          <w:sz w:val="32"/>
-          <w:szCs w:val="32"/>
-        </w:rPr>
-        <w:t xml:space="preserve"> of a book from the database</w:t>
+        <w:t>The system shall be able to get the record of a book from the database</w:t>
       </w:r>
       <w:r>
         <w:rPr>
@@ -15229,7 +15446,7 @@
     </w:p>
     <w:p>
       <w:pPr>
-        <w:pStyle w:val="ListParagraph"/>
+        <w:pStyle w:val="a3"/>
         <w:numPr>
           <w:ilvl w:val="0"/>
           <w:numId w:val="20"/>
@@ -15320,9 +15537,10 @@
       </w:r>
       <w:r>
         <w:rPr>
-          <w:rFonts w:asciiTheme="minorBidi" w:hAnsiTheme="minorBidi"/>
-          <w:sz w:val="32"/>
-          <w:szCs w:val="32"/>
+          <w:rFonts w:asciiTheme="minorBidi" w:hAnsiTheme="minorBidi" w:cs="Cordia New"/>
+          <w:sz w:val="32"/>
+          <w:szCs w:val="32"/>
+          <w:cs/>
         </w:rPr>
         <w:t>.</w:t>
       </w:r>
@@ -15603,7 +15821,7 @@
     </w:p>
     <w:p>
       <w:pPr>
-        <w:pStyle w:val="ListParagraph"/>
+        <w:pStyle w:val="a3"/>
         <w:numPr>
           <w:ilvl w:val="0"/>
           <w:numId w:val="20"/>
@@ -15626,52 +15844,7 @@
           <w:sz w:val="32"/>
           <w:szCs w:val="32"/>
         </w:rPr>
-        <w:t xml:space="preserve">The system shall </w:t>
-      </w:r>
-      <w:r>
-        <w:rPr>
-          <w:rFonts w:asciiTheme="minorBidi" w:hAnsiTheme="minorBidi"/>
-          <w:color w:val="000000"/>
-          <w:sz w:val="32"/>
-          <w:szCs w:val="32"/>
-        </w:rPr>
-        <w:t>delete</w:t>
-      </w:r>
-      <w:r>
-        <w:rPr>
-          <w:rFonts w:asciiTheme="minorBidi" w:hAnsiTheme="minorBidi"/>
-          <w:color w:val="000000"/>
-          <w:sz w:val="32"/>
-          <w:szCs w:val="32"/>
-        </w:rPr>
-        <w:t xml:space="preserve"> the </w:t>
-      </w:r>
-      <w:r>
-        <w:rPr>
-          <w:rFonts w:asciiTheme="minorBidi" w:hAnsiTheme="minorBidi"/>
-          <w:color w:val="000000"/>
-          <w:sz w:val="32"/>
-          <w:szCs w:val="32"/>
-        </w:rPr>
-        <w:t>record</w:t>
-      </w:r>
-      <w:r>
-        <w:rPr>
-          <w:rFonts w:asciiTheme="minorBidi" w:hAnsiTheme="minorBidi"/>
-          <w:color w:val="000000"/>
-          <w:sz w:val="32"/>
-          <w:szCs w:val="32"/>
-        </w:rPr>
-        <w:t xml:space="preserve"> </w:t>
-      </w:r>
-      <w:r>
-        <w:rPr>
-          <w:rFonts w:asciiTheme="minorBidi" w:hAnsiTheme="minorBidi"/>
-          <w:color w:val="000000"/>
-          <w:sz w:val="32"/>
-          <w:szCs w:val="32"/>
-        </w:rPr>
-        <w:t>from the database</w:t>
+        <w:t>The system shall delete the record from the database</w:t>
       </w:r>
       <w:r>
         <w:rPr>
@@ -15759,7 +15932,7 @@
     </w:p>
     <w:p>
       <w:pPr>
-        <w:pStyle w:val="ListParagraph"/>
+        <w:pStyle w:val="a3"/>
         <w:autoSpaceDE w:val="0"/>
         <w:autoSpaceDN w:val="0"/>
         <w:adjustRightInd w:val="0"/>
@@ -15888,7 +16061,7 @@
     </w:p>
     <w:p>
       <w:pPr>
-        <w:pStyle w:val="ListParagraph"/>
+        <w:pStyle w:val="a3"/>
         <w:autoSpaceDE w:val="0"/>
         <w:autoSpaceDN w:val="0"/>
         <w:adjustRightInd w:val="0"/>
@@ -18780,16 +18953,17 @@
     <w:lsdException w:name="Smart Hyperlink" w:semiHidden="1" w:unhideWhenUsed="1"/>
     <w:lsdException w:name="Hashtag" w:semiHidden="1" w:unhideWhenUsed="1"/>
   </w:latentStyles>
-  <w:style w:type="paragraph" w:default="1" w:styleId="Normal">
+  <w:style w:type="paragraph" w:default="1" w:styleId="a">
     <w:name w:val="Normal"/>
     <w:qFormat/>
   </w:style>
-  <w:style w:type="character" w:default="1" w:styleId="DefaultParagraphFont">
+  <w:style w:type="character" w:default="1" w:styleId="a0">
     <w:name w:val="Default Paragraph Font"/>
     <w:uiPriority w:val="1"/>
+    <w:semiHidden/>
     <w:unhideWhenUsed/>
   </w:style>
-  <w:style w:type="table" w:default="1" w:styleId="TableNormal">
+  <w:style w:type="table" w:default="1" w:styleId="a1">
     <w:name w:val="Normal Table"/>
     <w:uiPriority w:val="99"/>
     <w:semiHidden/>
@@ -18804,7 +18978,7 @@
       </w:tblCellMar>
     </w:tblPr>
   </w:style>
-  <w:style w:type="numbering" w:default="1" w:styleId="NoList">
+  <w:style w:type="numbering" w:default="1" w:styleId="a2">
     <w:name w:val="No List"/>
     <w:uiPriority w:val="99"/>
     <w:semiHidden/>
@@ -18826,9 +19000,9 @@
       <w:szCs w:val="24"/>
     </w:rPr>
   </w:style>
-  <w:style w:type="paragraph" w:styleId="ListParagraph">
+  <w:style w:type="paragraph" w:styleId="a3">
     <w:name w:val="List Paragraph"/>
-    <w:basedOn w:val="Normal"/>
+    <w:basedOn w:val="a"/>
     <w:uiPriority w:val="34"/>
     <w:qFormat/>
     <w:rsid w:val="001020FB"/>
@@ -19140,7 +19314,7 @@
 </file>
 
 <file path=customXml/itemProps1.xml><?xml version="1.0" encoding="utf-8"?>
-<ds:datastoreItem xmlns:ds="http://schemas.openxmlformats.org/officeDocument/2006/customXml" ds:itemID="{6475A1CC-EF5B-497B-BE1B-323E62B4BBB1}">
+<ds:datastoreItem xmlns:ds="http://schemas.openxmlformats.org/officeDocument/2006/customXml" ds:itemID="{60A00EEC-2AAE-4586-AE90-42897FF4377A}">
   <ds:schemaRefs>
     <ds:schemaRef ds:uri="http://schemas.openxmlformats.org/officeDocument/2006/bibliography"/>
   </ds:schemaRefs>

</xml_diff>